<commit_message>
Update Summary with findings
</commit_message>
<xml_diff>
--- a/Summary.docx
+++ b/Summary.docx
@@ -1,6 +1,6 @@
 
 <file path=word/document.xml><?xml version="1.0" encoding="utf-8"?>
-<w:document xmlns:wpc="http://schemas.microsoft.com/office/word/2010/wordprocessingCanvas" xmlns:cx="http://schemas.microsoft.com/office/drawing/2014/chartex" xmlns:cx1="http://schemas.microsoft.com/office/drawing/2015/9/8/chartex" xmlns:cx2="http://schemas.microsoft.com/office/drawing/2015/10/21/chartex" xmlns:cx3="http://schemas.microsoft.com/office/drawing/2016/5/9/chartex" xmlns:cx4="http://schemas.microsoft.com/office/drawing/2016/5/10/chartex" xmlns:cx5="http://schemas.microsoft.com/office/drawing/2016/5/11/chartex" xmlns:cx6="http://schemas.microsoft.com/office/drawing/2016/5/12/chartex" xmlns:cx7="http://schemas.microsoft.com/office/drawing/2016/5/13/chartex" xmlns:cx8="http://schemas.microsoft.com/office/drawing/2016/5/14/chartex" xmlns:mc="http://schemas.openxmlformats.org/markup-compatibility/2006" xmlns:aink="http://schemas.microsoft.com/office/drawing/2016/ink" xmlns:am3d="http://schemas.microsoft.com/office/drawing/2017/model3d" xmlns:o="urn:schemas-microsoft-com:office:office" xmlns:oel="http://schemas.microsoft.com/office/2019/extlst" xmlns:r="http://schemas.openxmlformats.org/officeDocument/2006/relationships" xmlns:m="http://schemas.openxmlformats.org/officeDocument/2006/math" xmlns:v="urn:schemas-microsoft-com:vml" xmlns:wp14="http://schemas.microsoft.com/office/word/2010/wordprocessingDrawing" xmlns:wp="http://schemas.openxmlformats.org/drawingml/2006/wordprocessingDrawing" xmlns:w10="urn:schemas-microsoft-com:office:word" xmlns:w="http://schemas.openxmlformats.org/wordprocessingml/2006/main" xmlns:w14="http://schemas.microsoft.com/office/word/2010/wordml" xmlns:w15="http://schemas.microsoft.com/office/word/2012/wordml" xmlns:w16cex="http://schemas.microsoft.com/office/word/2018/wordml/cex" xmlns:w16cid="http://schemas.microsoft.com/office/word/2016/wordml/cid" xmlns:w16="http://schemas.microsoft.com/office/word/2018/wordml" xmlns:w16sdtdh="http://schemas.microsoft.com/office/word/2020/wordml/sdtdatahash" xmlns:w16se="http://schemas.microsoft.com/office/word/2015/wordml/symex" xmlns:wpg="http://schemas.microsoft.com/office/word/2010/wordprocessingGroup" xmlns:wpi="http://schemas.microsoft.com/office/word/2010/wordprocessingInk" xmlns:wne="http://schemas.microsoft.com/office/word/2006/wordml" xmlns:wps="http://schemas.microsoft.com/office/word/2010/wordprocessingShape" mc:Ignorable="w14 w15 w16se w16cid w16 w16cex w16sdtdh wp14">
+<w:document xmlns:wpc="http://schemas.microsoft.com/office/word/2010/wordprocessingCanvas" xmlns:cx="http://schemas.microsoft.com/office/drawing/2014/chartex" xmlns:cx1="http://schemas.microsoft.com/office/drawing/2015/9/8/chartex" xmlns:cx2="http://schemas.microsoft.com/office/drawing/2015/10/21/chartex" xmlns:cx3="http://schemas.microsoft.com/office/drawing/2016/5/9/chartex" xmlns:cx4="http://schemas.microsoft.com/office/drawing/2016/5/10/chartex" xmlns:cx5="http://schemas.microsoft.com/office/drawing/2016/5/11/chartex" xmlns:cx6="http://schemas.microsoft.com/office/drawing/2016/5/12/chartex" xmlns:cx7="http://schemas.microsoft.com/office/drawing/2016/5/13/chartex" xmlns:cx8="http://schemas.microsoft.com/office/drawing/2016/5/14/chartex" xmlns:mc="http://schemas.openxmlformats.org/markup-compatibility/2006" xmlns:aink="http://schemas.microsoft.com/office/drawing/2016/ink" xmlns:am3d="http://schemas.microsoft.com/office/drawing/2017/model3d" xmlns:o="urn:schemas-microsoft-com:office:office" xmlns:oel="http://schemas.microsoft.com/office/2019/extlst" xmlns:r="http://schemas.openxmlformats.org/officeDocument/2006/relationships" xmlns:m="http://schemas.openxmlformats.org/officeDocument/2006/math" xmlns:v="urn:schemas-microsoft-com:vml" xmlns:wp14="http://schemas.microsoft.com/office/word/2010/wordprocessingDrawing" xmlns:wp="http://schemas.openxmlformats.org/drawingml/2006/wordprocessingDrawing" xmlns:w10="urn:schemas-microsoft-com:office:word" xmlns:w="http://schemas.openxmlformats.org/wordprocessingml/2006/main" xmlns:w14="http://schemas.microsoft.com/office/word/2010/wordml" xmlns:w15="http://schemas.microsoft.com/office/word/2012/wordml" xmlns:w16cex="http://schemas.microsoft.com/office/word/2018/wordml/cex" xmlns:w16cid="http://schemas.microsoft.com/office/word/2016/wordml/cid" xmlns:w16="http://schemas.microsoft.com/office/word/2018/wordml" xmlns:w16sdtdh="http://schemas.microsoft.com/office/word/2020/wordml/sdtdatahash" xmlns:w16se="http://schemas.microsoft.com/office/word/2015/wordml/symex" xmlns:wpg="http://schemas.microsoft.com/office/word/2010/wordprocessingGroup" xmlns:wpi="http://schemas.microsoft.com/office/word/2010/wordprocessingInk" xmlns:wne="http://schemas.microsoft.com/office/word/2006/wordml" xmlns:wps="http://schemas.microsoft.com/office/word/2010/wordprocessingShape" xmlns:a="http://schemas.openxmlformats.org/drawingml/2006/main" xmlns:pic="http://schemas.openxmlformats.org/drawingml/2006/picture" xmlns:a14="http://schemas.microsoft.com/office/drawing/2010/main" mc:Ignorable="w14 w15 w16se w16cid w16 w16cex w16sdtdh wp14">
   <w:body>
     <w:p>
       <w:pPr>
@@ -42,10 +42,34 @@
     </w:p>
     <w:p>
       <w:r>
+        <w:rPr/>
         <w:t>9976440909</w:t>
       </w:r>
     </w:p>
-    <w:p/>
+    <w:p>
+      <w:pPr>
+        <w:pStyle w:val="Normal"/>
+      </w:pPr>
+      <w:r>
+        <w:rPr/>
+        <w:t>9868035542</w:t>
+      </w:r>
+    </w:p>
+    <w:p w14:noSpellErr="1"/>
+    <w:p w14:noSpellErr="1">
+      <w:pPr>
+        <w:pStyle w:val="Heading2"/>
+      </w:pPr>
+      <w:r>
+        <w:rPr/>
+        <w:t>Datapoints</w:t>
+      </w:r>
+    </w:p>
+    <w:p>
+      <w:pPr>
+        <w:pStyle w:val="Normal"/>
+      </w:pPr>
+    </w:p>
     <w:tbl>
       <w:tblPr>
         <w:tblStyle w:val="TableGrid"/>
@@ -893,6 +917,11 @@
         </w:tc>
       </w:tr>
     </w:tbl>
+    <w:p w14:noSpellErr="1">
+      <w:pPr>
+        <w:pStyle w:val="Normal"/>
+      </w:pPr>
+    </w:p>
     <w:p>
       <w:pPr>
         <w:pStyle w:val="Heading2"/>
@@ -902,20 +931,37 @@
       <w:pPr>
         <w:pStyle w:val="Heading2"/>
       </w:pPr>
-      <w:r>
-        <w:t>Datapoints</w:t>
-      </w:r>
-    </w:p>
-    <w:p/>
+    </w:p>
     <w:p>
       <w:pPr>
         <w:pStyle w:val="Heading2"/>
       </w:pPr>
-      <w:r>
+    </w:p>
+    <w:p>
+      <w:pPr>
+        <w:pStyle w:val="Heading2"/>
+      </w:pPr>
+    </w:p>
+    <w:p>
+      <w:pPr/>
+      <w:r>
+        <w:br w:type="page"/>
+      </w:r>
+    </w:p>
+    <w:p>
+      <w:pPr>
+        <w:pStyle w:val="Heading2"/>
+      </w:pPr>
+      <w:r>
+        <w:rPr/>
         <w:t>Insights</w:t>
       </w:r>
     </w:p>
-    <w:p/>
+    <w:p>
+      <w:pPr>
+        <w:pStyle w:val="Normal"/>
+      </w:pPr>
+    </w:p>
     <w:p>
       <w:pPr>
         <w:pStyle w:val="Heading3"/>
@@ -926,51 +972,41 @@
     </w:p>
     <w:p>
       <w:r>
-        <w:rPr>
-          <w:noProof/>
-        </w:rPr>
         <w:drawing>
-          <wp:inline distT="0" distB="0" distL="0" distR="0" wp14:anchorId="686BD132" wp14:editId="6A32809A">
+          <wp:inline wp14:editId="55BD33C6" wp14:anchorId="686BD132">
             <wp:extent cx="3923420" cy="3069772"/>
             <wp:effectExtent l="0" t="0" r="1270" b="0"/>
-            <wp:docPr id="1" name="Picture 1"/>
+            <wp:docPr id="1" name="Picture 1" title=""/>
             <wp:cNvGraphicFramePr>
-              <a:graphicFrameLocks xmlns:a="http://schemas.openxmlformats.org/drawingml/2006/main" noChangeAspect="1"/>
+              <a:graphicFrameLocks noChangeAspect="1"/>
             </wp:cNvGraphicFramePr>
-            <a:graphic xmlns:a="http://schemas.openxmlformats.org/drawingml/2006/main">
+            <a:graphic>
               <a:graphicData uri="http://schemas.openxmlformats.org/drawingml/2006/picture">
-                <pic:pic xmlns:pic="http://schemas.openxmlformats.org/drawingml/2006/picture">
+                <pic:pic>
                   <pic:nvPicPr>
                     <pic:cNvPr id="0" name="Picture 1"/>
-                    <pic:cNvPicPr>
-                      <a:picLocks noChangeAspect="1" noChangeArrowheads="1"/>
-                    </pic:cNvPicPr>
+                    <pic:cNvPicPr/>
                   </pic:nvPicPr>
                   <pic:blipFill>
-                    <a:blip r:embed="rId4">
-                      <a:extLst>
+                    <a:blip r:embed="Rf2802d1219994826">
+                      <a:extLst xmlns:a="http://schemas.openxmlformats.org/drawingml/2006/main">
                         <a:ext uri="{28A0092B-C50C-407E-A947-70E740481C1C}">
                           <a14:useLocalDpi xmlns:a14="http://schemas.microsoft.com/office/drawing/2010/main" val="0"/>
                         </a:ext>
                       </a:extLst>
                     </a:blip>
-                    <a:srcRect/>
                     <a:stretch>
                       <a:fillRect/>
                     </a:stretch>
                   </pic:blipFill>
-                  <pic:spPr bwMode="auto">
-                    <a:xfrm>
+                  <pic:spPr>
+                    <a:xfrm rot="0" flipH="0" flipV="0">
                       <a:off x="0" y="0"/>
-                      <a:ext cx="3948893" cy="3089702"/>
+                      <a:ext cx="3923420" cy="3069772"/>
                     </a:xfrm>
                     <a:prstGeom prst="rect">
                       <a:avLst/>
                     </a:prstGeom>
-                    <a:noFill/>
-                    <a:ln>
-                      <a:noFill/>
-                    </a:ln>
                   </pic:spPr>
                 </pic:pic>
               </a:graphicData>
@@ -983,6 +1019,11 @@
       <w:pPr>
         <w:pStyle w:val="Heading4"/>
       </w:pPr>
+    </w:p>
+    <w:p>
+      <w:pPr>
+        <w:pStyle w:val="Heading4"/>
+      </w:pPr>
       <w:r>
         <w:lastRenderedPageBreak/>
         <w:t>Nature of the Graph (Logarithmic/ Linear/ Polynomial/ Exponential)</w:t>
@@ -990,18 +1031,26 @@
     </w:p>
     <w:p>
       <w:r>
+        <w:rPr/>
         <w:t>Basic:</w:t>
       </w:r>
       <w:r>
-        <w:t xml:space="preserve"> Exponential</w:t>
-      </w:r>
-    </w:p>
-    <w:p>
-      <w:r>
+        <w:rPr/>
+        <w:t xml:space="preserve"> </w:t>
+      </w:r>
+      <w:r>
+        <w:rPr/>
+        <w:t>Polynomial</w:t>
+      </w:r>
+    </w:p>
+    <w:p>
+      <w:r>
+        <w:rPr/>
         <w:t>Efficient:</w:t>
       </w:r>
       <w:r>
-        <w:t xml:space="preserve"> Logarithmic or Linear</w:t>
+        <w:rPr/>
+        <w:t xml:space="preserve"> Linear</w:t>
       </w:r>
     </w:p>
     <w:p>
@@ -1019,28 +1068,75 @@
     </w:p>
     <w:p>
       <w:r>
-        <w:t>The basic graph is best modelled by an exponential function. As the problem size increases, we see the basic graph’s slope continues to increase, which results in an exponential form</w:t>
-      </w:r>
-      <w:r>
+        <w:rPr/>
+        <w:t xml:space="preserve">The basic graph is best modelled by a </w:t>
+      </w:r>
+      <w:r>
+        <w:rPr/>
+        <w:t xml:space="preserve">polynomial </w:t>
+      </w:r>
+      <w:r>
+        <w:rPr/>
+        <w:t>function</w:t>
+      </w:r>
+      <w:r>
+        <w:rPr/>
+        <w:t xml:space="preserve"> of second</w:t>
+      </w:r>
+      <w:r>
+        <w:rPr/>
+        <w:t>-</w:t>
+      </w:r>
+      <w:r>
+        <w:rPr/>
+        <w:t>degree</w:t>
+      </w:r>
+      <w:r>
+        <w:rPr/>
+        <w:t xml:space="preserve">. </w:t>
+      </w:r>
+      <w:r>
+        <w:rPr/>
+        <w:t>As the problem size increases, we see the basic graph’s slope continues to increase, which results in a</w:t>
+      </w:r>
+      <w:r>
+        <w:rPr/>
+        <w:t xml:space="preserve"> second degree polynomial </w:t>
+      </w:r>
+      <w:r>
+        <w:rPr/>
+        <w:t>form</w:t>
+      </w:r>
+      <w:r>
+        <w:rPr/>
         <w:t xml:space="preserve"> with </w:t>
       </w:r>
       <w:r>
+        <w:rPr/>
         <w:t>respect</w:t>
       </w:r>
       <w:r>
+        <w:rPr/>
         <w:t xml:space="preserve"> to problem size</w:t>
       </w:r>
       <w:r>
+        <w:rPr/>
         <w:t>. For the efficient graph, we see the graph shoot up quickly while problem sizes are near 0 but begin to level out (with some variation) as the problem size increases.</w:t>
       </w:r>
       <w:r>
+        <w:rPr/>
         <w:t xml:space="preserve"> This is somewhat expected: the base program requires a certain amount of memory, including string building and file parsing, which is shared between the basic and efficient algorithms. Overall, this lends itself to follow a logarithmic form, although there appear to be specific problems that do not follow a perfect curve – as a result, the graph could also be modelled by a linear function, if we smooth out the noise/variation present in the data points on the efficient dataset. </w:t>
       </w:r>
       <w:r>
+        <w:rPr/>
         <w:t>In the above graph, the sharp increase in memory usage near problem size 0 for the efficient algorithm is not noticeable due to the vast size difference between the basic and efficient programs.</w:t>
       </w:r>
     </w:p>
-    <w:p/>
+    <w:p>
+      <w:r>
+        <w:br w:type="page"/>
+      </w:r>
+    </w:p>
     <w:p>
       <w:pPr>
         <w:pStyle w:val="Heading3"/>
@@ -1115,18 +1211,30 @@
     </w:p>
     <w:p>
       <w:r>
+        <w:rPr/>
         <w:t>Basic:</w:t>
       </w:r>
       <w:r>
-        <w:t xml:space="preserve"> Exponential</w:t>
-      </w:r>
-    </w:p>
-    <w:p>
-      <w:r>
+        <w:rPr/>
+        <w:t xml:space="preserve"> </w:t>
+      </w:r>
+      <w:r>
+        <w:rPr/>
+        <w:t>Polynomial</w:t>
+      </w:r>
+    </w:p>
+    <w:p>
+      <w:r>
+        <w:rPr/>
         <w:t>Efficient:</w:t>
       </w:r>
       <w:r>
-        <w:t xml:space="preserve"> Exponential</w:t>
+        <w:rPr/>
+        <w:t xml:space="preserve"> </w:t>
+      </w:r>
+      <w:r>
+        <w:rPr/>
+        <w:t>Polynomial</w:t>
       </w:r>
     </w:p>
     <w:p>
@@ -1144,11 +1252,58 @@
     </w:p>
     <w:p>
       <w:r>
-        <w:t xml:space="preserve">As problem size increases, the number of calculations we need to do increases exponentially. Each additional character included in our string alignment results in 3 options: a blank paired with a character, two matched characters, or two mismatched characters. As a result, each possibility branches off and requires its own set of calculations </w:t>
-      </w:r>
-      <w:r>
-        <w:lastRenderedPageBreak/>
-        <w:t>until the end of the strings are reached. This fundamental logic is unchanged between the two algorithm variations: we see that the memory efficient algorithm tends to take double the time because it requires double the computations to come to a string alignment, as expected. As problem size increases, we see the slope of each graph continue to increase overall, which makes these two graphs best modelled by an exponential function with respect to the problem size.</w:t>
+        <w:rPr/>
+        <w:t xml:space="preserve">As problem size increases, the number of calculations we need to do increases </w:t>
+      </w:r>
+      <w:proofErr w:type="spellStart"/>
+      <w:r>
+        <w:rPr/>
+        <w:t>polynomially</w:t>
+      </w:r>
+      <w:proofErr w:type="spellEnd"/>
+      <w:r>
+        <w:rPr/>
+        <w:t>. Each additional character included in our string alignment results in 3 options: a blank paired with a character, two matched characters, or two mismatched characters. As a result, each possibility branches off and requires its own set of calculations</w:t>
+      </w:r>
+      <w:r>
+        <w:rPr/>
+        <w:t xml:space="preserve"> (</w:t>
+      </w:r>
+      <w:r>
+        <w:rPr/>
+        <w:t>if not already done so</w:t>
+      </w:r>
+      <w:r>
+        <w:rPr/>
+        <w:t xml:space="preserve">) </w:t>
+      </w:r>
+      <w:r>
+        <w:rPr/>
+        <w:t>until the end of t</w:t>
+      </w:r>
+      <w:r>
+        <w:rPr/>
+        <w:t xml:space="preserve">he strings are reached. </w:t>
+      </w:r>
+      <w:r>
+        <w:rPr/>
+        <w:t>This fundamental logic is unchanged between the two algorithm variations: we see that the memory efficient algorithm tends to take double the time because it requires double the computations to come to a string</w:t>
+      </w:r>
+      <w:r>
+        <w:rPr/>
+        <w:t xml:space="preserve"> alignment, as expected.</w:t>
+      </w:r>
+      <w:r>
+        <w:rPr/>
+        <w:t xml:space="preserve"> As problem size increases, we see the slope of each graph continue to increase overall, which makes these two graphs best modelled by a</w:t>
+      </w:r>
+      <w:r>
+        <w:rPr/>
+        <w:t xml:space="preserve"> second-degree polynomial </w:t>
+      </w:r>
+      <w:r>
+        <w:rPr/>
+        <w:t>function with respect to the problem size.</w:t>
       </w:r>
     </w:p>
     <w:p/>
@@ -1157,28 +1312,42 @@
         <w:pStyle w:val="Heading2"/>
       </w:pPr>
       <w:r>
+        <w:rPr/>
         <w:t>Contribution</w:t>
       </w:r>
     </w:p>
     <w:p>
-      <w:r>
-        <w:t>(Please mention what each member did if you think everyone in the group does not have an equal contribution, otherwise, write “Equal Contribution”)</w:t>
-      </w:r>
-    </w:p>
-    <w:p>
-      <w:r>
-        <w:t>&lt;USC ID/s&gt;: &lt;</w:t>
+      <w:pPr>
+        <w:pStyle w:val="Normal"/>
+      </w:pPr>
+      <w:r>
+        <w:rPr/>
+        <w:t>9976440909: E</w:t>
       </w:r>
       <w:r>
         <w:rPr>
-          <w:color w:val="000000" w:themeColor="text1"/>
+          <w:color w:val="000000" w:themeColor="text1" w:themeTint="FF" w:themeShade="FF"/>
         </w:rPr>
-        <w:t>Equal Contribution&gt;</w:t>
-      </w:r>
-    </w:p>
-    <w:p/>
+        <w:t>qual Contribution</w:t>
+      </w:r>
+    </w:p>
+    <w:p>
+      <w:pPr>
+        <w:pStyle w:val="Normal"/>
+      </w:pPr>
+      <w:r>
+        <w:rPr/>
+        <w:t>9868035542: E</w:t>
+      </w:r>
+      <w:r>
+        <w:rPr>
+          <w:color w:val="000000" w:themeColor="text1" w:themeTint="FF" w:themeShade="FF"/>
+        </w:rPr>
+        <w:t>qual Contribution</w:t>
+      </w:r>
+    </w:p>
     <w:sectPr>
-      <w:pgSz w:w="11906" w:h="16838"/>
+      <w:pgSz w:w="11906" w:h="16838" w:orient="portrait"/>
       <w:pgMar w:top="1440" w:right="1440" w:bottom="1440" w:left="1440" w:header="0" w:footer="0" w:gutter="0"/>
       <w:cols w:space="720"/>
       <w:formProt w:val="0"/>
@@ -1193,7 +1362,7 @@
   <w:docDefaults>
     <w:rPrDefault>
       <w:rPr>
-        <w:rFonts w:asciiTheme="minorHAnsi" w:eastAsiaTheme="minorHAnsi" w:hAnsiTheme="minorHAnsi" w:cstheme="minorBidi"/>
+        <w:rFonts w:asciiTheme="minorHAnsi" w:hAnsiTheme="minorHAnsi" w:eastAsiaTheme="minorHAnsi" w:cstheme="minorBidi"/>
         <w:sz w:val="24"/>
         <w:szCs w:val="24"/>
         <w:lang w:val="en-IN" w:eastAsia="en-US" w:bidi="ar-SA"/>
@@ -1208,14 +1377,14 @@
   <w:latentStyles w:defLockedState="0" w:defUIPriority="99" w:defSemiHidden="0" w:defUnhideWhenUsed="0" w:defQFormat="0" w:count="376">
     <w:lsdException w:name="Normal" w:uiPriority="0" w:qFormat="1"/>
     <w:lsdException w:name="heading 1" w:uiPriority="9" w:qFormat="1"/>
-    <w:lsdException w:name="heading 2" w:semiHidden="1" w:uiPriority="9" w:unhideWhenUsed="1" w:qFormat="1"/>
-    <w:lsdException w:name="heading 3" w:semiHidden="1" w:uiPriority="9" w:unhideWhenUsed="1" w:qFormat="1"/>
-    <w:lsdException w:name="heading 4" w:semiHidden="1" w:uiPriority="9" w:unhideWhenUsed="1" w:qFormat="1"/>
-    <w:lsdException w:name="heading 5" w:semiHidden="1" w:uiPriority="9" w:unhideWhenUsed="1" w:qFormat="1"/>
-    <w:lsdException w:name="heading 6" w:semiHidden="1" w:uiPriority="9" w:unhideWhenUsed="1" w:qFormat="1"/>
-    <w:lsdException w:name="heading 7" w:semiHidden="1" w:uiPriority="9" w:unhideWhenUsed="1" w:qFormat="1"/>
-    <w:lsdException w:name="heading 8" w:semiHidden="1" w:uiPriority="9" w:unhideWhenUsed="1" w:qFormat="1"/>
-    <w:lsdException w:name="heading 9" w:semiHidden="1" w:uiPriority="9" w:unhideWhenUsed="1" w:qFormat="1"/>
+    <w:lsdException w:name="heading 2" w:uiPriority="9" w:semiHidden="1" w:unhideWhenUsed="1" w:qFormat="1"/>
+    <w:lsdException w:name="heading 3" w:uiPriority="9" w:semiHidden="1" w:unhideWhenUsed="1" w:qFormat="1"/>
+    <w:lsdException w:name="heading 4" w:uiPriority="9" w:semiHidden="1" w:unhideWhenUsed="1" w:qFormat="1"/>
+    <w:lsdException w:name="heading 5" w:uiPriority="9" w:semiHidden="1" w:unhideWhenUsed="1" w:qFormat="1"/>
+    <w:lsdException w:name="heading 6" w:uiPriority="9" w:semiHidden="1" w:unhideWhenUsed="1" w:qFormat="1"/>
+    <w:lsdException w:name="heading 7" w:uiPriority="9" w:semiHidden="1" w:unhideWhenUsed="1" w:qFormat="1"/>
+    <w:lsdException w:name="heading 8" w:uiPriority="9" w:semiHidden="1" w:unhideWhenUsed="1" w:qFormat="1"/>
+    <w:lsdException w:name="heading 9" w:uiPriority="9" w:semiHidden="1" w:unhideWhenUsed="1" w:qFormat="1"/>
     <w:lsdException w:name="index 1" w:semiHidden="1" w:unhideWhenUsed="1"/>
     <w:lsdException w:name="index 2" w:semiHidden="1" w:unhideWhenUsed="1"/>
     <w:lsdException w:name="index 3" w:semiHidden="1" w:unhideWhenUsed="1"/>
@@ -1225,22 +1394,22 @@
     <w:lsdException w:name="index 7" w:semiHidden="1" w:unhideWhenUsed="1"/>
     <w:lsdException w:name="index 8" w:semiHidden="1" w:unhideWhenUsed="1"/>
     <w:lsdException w:name="index 9" w:semiHidden="1" w:unhideWhenUsed="1"/>
-    <w:lsdException w:name="toc 1" w:semiHidden="1" w:uiPriority="39" w:unhideWhenUsed="1"/>
-    <w:lsdException w:name="toc 2" w:semiHidden="1" w:uiPriority="39" w:unhideWhenUsed="1"/>
-    <w:lsdException w:name="toc 3" w:semiHidden="1" w:uiPriority="39" w:unhideWhenUsed="1"/>
-    <w:lsdException w:name="toc 4" w:semiHidden="1" w:uiPriority="39" w:unhideWhenUsed="1"/>
-    <w:lsdException w:name="toc 5" w:semiHidden="1" w:uiPriority="39" w:unhideWhenUsed="1"/>
-    <w:lsdException w:name="toc 6" w:semiHidden="1" w:uiPriority="39" w:unhideWhenUsed="1"/>
-    <w:lsdException w:name="toc 7" w:semiHidden="1" w:uiPriority="39" w:unhideWhenUsed="1"/>
-    <w:lsdException w:name="toc 8" w:semiHidden="1" w:uiPriority="39" w:unhideWhenUsed="1"/>
-    <w:lsdException w:name="toc 9" w:semiHidden="1" w:uiPriority="39" w:unhideWhenUsed="1"/>
+    <w:lsdException w:name="toc 1" w:uiPriority="39" w:semiHidden="1" w:unhideWhenUsed="1"/>
+    <w:lsdException w:name="toc 2" w:uiPriority="39" w:semiHidden="1" w:unhideWhenUsed="1"/>
+    <w:lsdException w:name="toc 3" w:uiPriority="39" w:semiHidden="1" w:unhideWhenUsed="1"/>
+    <w:lsdException w:name="toc 4" w:uiPriority="39" w:semiHidden="1" w:unhideWhenUsed="1"/>
+    <w:lsdException w:name="toc 5" w:uiPriority="39" w:semiHidden="1" w:unhideWhenUsed="1"/>
+    <w:lsdException w:name="toc 6" w:uiPriority="39" w:semiHidden="1" w:unhideWhenUsed="1"/>
+    <w:lsdException w:name="toc 7" w:uiPriority="39" w:semiHidden="1" w:unhideWhenUsed="1"/>
+    <w:lsdException w:name="toc 8" w:uiPriority="39" w:semiHidden="1" w:unhideWhenUsed="1"/>
+    <w:lsdException w:name="toc 9" w:uiPriority="39" w:semiHidden="1" w:unhideWhenUsed="1"/>
     <w:lsdException w:name="Normal Indent" w:semiHidden="1" w:unhideWhenUsed="1"/>
     <w:lsdException w:name="footnote text" w:semiHidden="1" w:unhideWhenUsed="1"/>
     <w:lsdException w:name="annotation text" w:semiHidden="1" w:unhideWhenUsed="1"/>
     <w:lsdException w:name="header" w:semiHidden="1" w:unhideWhenUsed="1"/>
     <w:lsdException w:name="footer" w:semiHidden="1" w:unhideWhenUsed="1"/>
     <w:lsdException w:name="index heading" w:semiHidden="1" w:unhideWhenUsed="1"/>
-    <w:lsdException w:name="caption" w:semiHidden="1" w:uiPriority="35" w:unhideWhenUsed="1" w:qFormat="1"/>
+    <w:lsdException w:name="caption" w:uiPriority="35" w:semiHidden="1" w:unhideWhenUsed="1" w:qFormat="1"/>
     <w:lsdException w:name="table of figures" w:semiHidden="1" w:unhideWhenUsed="1"/>
     <w:lsdException w:name="envelope address" w:semiHidden="1" w:unhideWhenUsed="1"/>
     <w:lsdException w:name="envelope return" w:semiHidden="1" w:unhideWhenUsed="1"/>
@@ -1271,7 +1440,7 @@
     <w:lsdException w:name="Title" w:uiPriority="10" w:qFormat="1"/>
     <w:lsdException w:name="Closing" w:semiHidden="1" w:unhideWhenUsed="1"/>
     <w:lsdException w:name="Signature" w:semiHidden="1" w:unhideWhenUsed="1"/>
-    <w:lsdException w:name="Default Paragraph Font" w:semiHidden="1" w:uiPriority="1" w:unhideWhenUsed="1"/>
+    <w:lsdException w:name="Default Paragraph Font" w:uiPriority="1" w:semiHidden="1" w:unhideWhenUsed="1"/>
     <w:lsdException w:name="Body Text" w:semiHidden="1" w:unhideWhenUsed="1"/>
     <w:lsdException w:name="Body Text Indent" w:semiHidden="1" w:unhideWhenUsed="1"/>
     <w:lsdException w:name="List Continue" w:semiHidden="1" w:unhideWhenUsed="1"/>
@@ -1471,8 +1640,8 @@
     <w:lsdException w:name="Subtle Reference" w:uiPriority="31" w:qFormat="1"/>
     <w:lsdException w:name="Intense Reference" w:uiPriority="32" w:qFormat="1"/>
     <w:lsdException w:name="Book Title" w:uiPriority="33" w:qFormat="1"/>
-    <w:lsdException w:name="Bibliography" w:semiHidden="1" w:uiPriority="37" w:unhideWhenUsed="1"/>
-    <w:lsdException w:name="TOC Heading" w:semiHidden="1" w:uiPriority="39" w:unhideWhenUsed="1" w:qFormat="1"/>
+    <w:lsdException w:name="Bibliography" w:uiPriority="37" w:semiHidden="1" w:unhideWhenUsed="1"/>
+    <w:lsdException w:name="TOC Heading" w:uiPriority="39" w:semiHidden="1" w:unhideWhenUsed="1" w:qFormat="1"/>
     <w:lsdException w:name="Plain Table 1" w:uiPriority="41"/>
     <w:lsdException w:name="Plain Table 2" w:uiPriority="42"/>
     <w:lsdException w:name="Plain Table 3" w:uiPriority="43"/>
@@ -1583,7 +1752,7 @@
     <w:lsdException w:name="Unresolved Mention" w:semiHidden="1" w:unhideWhenUsed="1"/>
     <w:lsdException w:name="Smart Link" w:semiHidden="1" w:unhideWhenUsed="1"/>
   </w:latentStyles>
-  <w:style w:type="paragraph" w:default="1" w:styleId="Normal">
+  <w:style w:type="paragraph" w:styleId="Normal" w:default="1">
     <w:name w:val="Normal"/>
     <w:qFormat/>
   </w:style>
@@ -1602,7 +1771,7 @@
       <w:outlineLvl w:val="0"/>
     </w:pPr>
     <w:rPr>
-      <w:rFonts w:asciiTheme="majorHAnsi" w:eastAsiaTheme="majorEastAsia" w:hAnsiTheme="majorHAnsi" w:cstheme="majorBidi"/>
+      <w:rFonts w:asciiTheme="majorHAnsi" w:hAnsiTheme="majorHAnsi" w:eastAsiaTheme="majorEastAsia" w:cstheme="majorBidi"/>
       <w:color w:val="2F5496" w:themeColor="accent1" w:themeShade="BF"/>
       <w:sz w:val="32"/>
       <w:szCs w:val="32"/>
@@ -1624,7 +1793,7 @@
       <w:outlineLvl w:val="1"/>
     </w:pPr>
     <w:rPr>
-      <w:rFonts w:asciiTheme="majorHAnsi" w:eastAsiaTheme="majorEastAsia" w:hAnsiTheme="majorHAnsi" w:cstheme="majorBidi"/>
+      <w:rFonts w:asciiTheme="majorHAnsi" w:hAnsiTheme="majorHAnsi" w:eastAsiaTheme="majorEastAsia" w:cstheme="majorBidi"/>
       <w:color w:val="2F5496" w:themeColor="accent1" w:themeShade="BF"/>
       <w:sz w:val="26"/>
       <w:szCs w:val="26"/>
@@ -1646,7 +1815,7 @@
       <w:outlineLvl w:val="2"/>
     </w:pPr>
     <w:rPr>
-      <w:rFonts w:asciiTheme="majorHAnsi" w:eastAsiaTheme="majorEastAsia" w:hAnsiTheme="majorHAnsi" w:cstheme="majorBidi"/>
+      <w:rFonts w:asciiTheme="majorHAnsi" w:hAnsiTheme="majorHAnsi" w:eastAsiaTheme="majorEastAsia" w:cstheme="majorBidi"/>
       <w:color w:val="1F3763" w:themeColor="accent1" w:themeShade="7F"/>
     </w:rPr>
   </w:style>
@@ -1666,19 +1835,19 @@
       <w:outlineLvl w:val="3"/>
     </w:pPr>
     <w:rPr>
-      <w:rFonts w:asciiTheme="majorHAnsi" w:eastAsiaTheme="majorEastAsia" w:hAnsiTheme="majorHAnsi" w:cstheme="majorBidi"/>
+      <w:rFonts w:asciiTheme="majorHAnsi" w:hAnsiTheme="majorHAnsi" w:eastAsiaTheme="majorEastAsia" w:cstheme="majorBidi"/>
       <w:i/>
       <w:iCs/>
       <w:color w:val="2F5496" w:themeColor="accent1" w:themeShade="BF"/>
     </w:rPr>
   </w:style>
-  <w:style w:type="character" w:default="1" w:styleId="DefaultParagraphFont">
+  <w:style w:type="character" w:styleId="DefaultParagraphFont" w:default="1">
     <w:name w:val="Default Paragraph Font"/>
     <w:uiPriority w:val="1"/>
     <w:semiHidden/>
     <w:unhideWhenUsed/>
   </w:style>
-  <w:style w:type="table" w:default="1" w:styleId="TableNormal">
+  <w:style w:type="table" w:styleId="TableNormal" w:default="1">
     <w:name w:val="Normal Table"/>
     <w:uiPriority w:val="99"/>
     <w:semiHidden/>
@@ -1693,13 +1862,13 @@
       </w:tblCellMar>
     </w:tblPr>
   </w:style>
-  <w:style w:type="numbering" w:default="1" w:styleId="NoList">
+  <w:style w:type="numbering" w:styleId="NoList" w:default="1">
     <w:name w:val="No List"/>
     <w:uiPriority w:val="99"/>
     <w:semiHidden/>
     <w:unhideWhenUsed/>
   </w:style>
-  <w:style w:type="character" w:customStyle="1" w:styleId="Heading1Char">
+  <w:style w:type="character" w:styleId="Heading1Char" w:customStyle="1">
     <w:name w:val="Heading 1 Char"/>
     <w:basedOn w:val="DefaultParagraphFont"/>
     <w:link w:val="Heading1"/>
@@ -1707,13 +1876,13 @@
     <w:qFormat/>
     <w:rsid w:val="00C47810"/>
     <w:rPr>
-      <w:rFonts w:asciiTheme="majorHAnsi" w:eastAsiaTheme="majorEastAsia" w:hAnsiTheme="majorHAnsi" w:cstheme="majorBidi"/>
+      <w:rFonts w:asciiTheme="majorHAnsi" w:hAnsiTheme="majorHAnsi" w:eastAsiaTheme="majorEastAsia" w:cstheme="majorBidi"/>
       <w:color w:val="2F5496" w:themeColor="accent1" w:themeShade="BF"/>
       <w:sz w:val="32"/>
       <w:szCs w:val="32"/>
     </w:rPr>
   </w:style>
-  <w:style w:type="character" w:customStyle="1" w:styleId="Heading2Char">
+  <w:style w:type="character" w:styleId="Heading2Char" w:customStyle="1">
     <w:name w:val="Heading 2 Char"/>
     <w:basedOn w:val="DefaultParagraphFont"/>
     <w:link w:val="Heading2"/>
@@ -1721,13 +1890,13 @@
     <w:qFormat/>
     <w:rsid w:val="00C47810"/>
     <w:rPr>
-      <w:rFonts w:asciiTheme="majorHAnsi" w:eastAsiaTheme="majorEastAsia" w:hAnsiTheme="majorHAnsi" w:cstheme="majorBidi"/>
+      <w:rFonts w:asciiTheme="majorHAnsi" w:hAnsiTheme="majorHAnsi" w:eastAsiaTheme="majorEastAsia" w:cstheme="majorBidi"/>
       <w:color w:val="2F5496" w:themeColor="accent1" w:themeShade="BF"/>
       <w:sz w:val="26"/>
       <w:szCs w:val="26"/>
     </w:rPr>
   </w:style>
-  <w:style w:type="character" w:customStyle="1" w:styleId="Heading3Char">
+  <w:style w:type="character" w:styleId="Heading3Char" w:customStyle="1">
     <w:name w:val="Heading 3 Char"/>
     <w:basedOn w:val="DefaultParagraphFont"/>
     <w:link w:val="Heading3"/>
@@ -1735,11 +1904,11 @@
     <w:qFormat/>
     <w:rsid w:val="00C47810"/>
     <w:rPr>
-      <w:rFonts w:asciiTheme="majorHAnsi" w:eastAsiaTheme="majorEastAsia" w:hAnsiTheme="majorHAnsi" w:cstheme="majorBidi"/>
+      <w:rFonts w:asciiTheme="majorHAnsi" w:hAnsiTheme="majorHAnsi" w:eastAsiaTheme="majorEastAsia" w:cstheme="majorBidi"/>
       <w:color w:val="1F3763" w:themeColor="accent1" w:themeShade="7F"/>
     </w:rPr>
   </w:style>
-  <w:style w:type="character" w:customStyle="1" w:styleId="Heading4Char">
+  <w:style w:type="character" w:styleId="Heading4Char" w:customStyle="1">
     <w:name w:val="Heading 4 Char"/>
     <w:basedOn w:val="DefaultParagraphFont"/>
     <w:link w:val="Heading4"/>
@@ -1747,13 +1916,13 @@
     <w:qFormat/>
     <w:rsid w:val="005069AB"/>
     <w:rPr>
-      <w:rFonts w:asciiTheme="majorHAnsi" w:eastAsiaTheme="majorEastAsia" w:hAnsiTheme="majorHAnsi" w:cstheme="majorBidi"/>
+      <w:rFonts w:asciiTheme="majorHAnsi" w:hAnsiTheme="majorHAnsi" w:eastAsiaTheme="majorEastAsia" w:cstheme="majorBidi"/>
       <w:i/>
       <w:iCs/>
       <w:color w:val="2F5496" w:themeColor="accent1" w:themeShade="BF"/>
     </w:rPr>
   </w:style>
-  <w:style w:type="paragraph" w:customStyle="1" w:styleId="Heading">
+  <w:style w:type="paragraph" w:styleId="Heading" w:customStyle="1">
     <w:name w:val="Heading"/>
     <w:basedOn w:val="Normal"/>
     <w:next w:val="BodyText"/>
@@ -1763,7 +1932,7 @@
       <w:spacing w:before="240" w:after="120"/>
     </w:pPr>
     <w:rPr>
-      <w:rFonts w:ascii="Liberation Sans" w:eastAsia="Noto Sans CJK SC" w:hAnsi="Liberation Sans" w:cs="Lohit Devanagari"/>
+      <w:rFonts w:ascii="Liberation Sans" w:hAnsi="Liberation Sans" w:eastAsia="Noto Sans CJK SC" w:cs="Lohit Devanagari"/>
       <w:sz w:val="28"/>
       <w:szCs w:val="28"/>
     </w:rPr>
@@ -1796,7 +1965,7 @@
       <w:iCs/>
     </w:rPr>
   </w:style>
-  <w:style w:type="paragraph" w:customStyle="1" w:styleId="Index">
+  <w:style w:type="paragraph" w:styleId="Index" w:customStyle="1">
     <w:name w:val="Index"/>
     <w:basedOn w:val="Normal"/>
     <w:qFormat/>
@@ -1814,12 +1983,12 @@
     <w:rsid w:val="00E918A3"/>
     <w:tblPr>
       <w:tblBorders>
-        <w:top w:val="single" w:sz="4" w:space="0" w:color="auto"/>
-        <w:left w:val="single" w:sz="4" w:space="0" w:color="auto"/>
-        <w:bottom w:val="single" w:sz="4" w:space="0" w:color="auto"/>
-        <w:right w:val="single" w:sz="4" w:space="0" w:color="auto"/>
-        <w:insideH w:val="single" w:sz="4" w:space="0" w:color="auto"/>
-        <w:insideV w:val="single" w:sz="4" w:space="0" w:color="auto"/>
+        <w:top w:val="single" w:color="auto" w:sz="4" w:space="0"/>
+        <w:left w:val="single" w:color="auto" w:sz="4" w:space="0"/>
+        <w:bottom w:val="single" w:color="auto" w:sz="4" w:space="0"/>
+        <w:right w:val="single" w:color="auto" w:sz="4" w:space="0"/>
+        <w:insideH w:val="single" w:color="auto" w:sz="4" w:space="0"/>
+        <w:insideV w:val="single" w:color="auto" w:sz="4" w:space="0"/>
       </w:tblBorders>
     </w:tblPr>
   </w:style>

</xml_diff>

<commit_message>
update the inferences in summary file
</commit_message>
<xml_diff>
--- a/Summary.docx
+++ b/Summary.docx
@@ -1,6 +1,6 @@
 
 <file path=word/document.xml><?xml version="1.0" encoding="utf-8"?>
-<w:document xmlns:wpc="http://schemas.microsoft.com/office/word/2010/wordprocessingCanvas" xmlns:cx="http://schemas.microsoft.com/office/drawing/2014/chartex" xmlns:cx1="http://schemas.microsoft.com/office/drawing/2015/9/8/chartex" xmlns:cx2="http://schemas.microsoft.com/office/drawing/2015/10/21/chartex" xmlns:cx3="http://schemas.microsoft.com/office/drawing/2016/5/9/chartex" xmlns:cx4="http://schemas.microsoft.com/office/drawing/2016/5/10/chartex" xmlns:cx5="http://schemas.microsoft.com/office/drawing/2016/5/11/chartex" xmlns:cx6="http://schemas.microsoft.com/office/drawing/2016/5/12/chartex" xmlns:cx7="http://schemas.microsoft.com/office/drawing/2016/5/13/chartex" xmlns:cx8="http://schemas.microsoft.com/office/drawing/2016/5/14/chartex" xmlns:mc="http://schemas.openxmlformats.org/markup-compatibility/2006" xmlns:aink="http://schemas.microsoft.com/office/drawing/2016/ink" xmlns:am3d="http://schemas.microsoft.com/office/drawing/2017/model3d" xmlns:o="urn:schemas-microsoft-com:office:office" xmlns:oel="http://schemas.microsoft.com/office/2019/extlst" xmlns:r="http://schemas.openxmlformats.org/officeDocument/2006/relationships" xmlns:m="http://schemas.openxmlformats.org/officeDocument/2006/math" xmlns:v="urn:schemas-microsoft-com:vml" xmlns:wp14="http://schemas.microsoft.com/office/word/2010/wordprocessingDrawing" xmlns:wp="http://schemas.openxmlformats.org/drawingml/2006/wordprocessingDrawing" xmlns:w10="urn:schemas-microsoft-com:office:word" xmlns:w="http://schemas.openxmlformats.org/wordprocessingml/2006/main" xmlns:w14="http://schemas.microsoft.com/office/word/2010/wordml" xmlns:w15="http://schemas.microsoft.com/office/word/2012/wordml" xmlns:w16cex="http://schemas.microsoft.com/office/word/2018/wordml/cex" xmlns:w16cid="http://schemas.microsoft.com/office/word/2016/wordml/cid" xmlns:w16="http://schemas.microsoft.com/office/word/2018/wordml" xmlns:w16sdtdh="http://schemas.microsoft.com/office/word/2020/wordml/sdtdatahash" xmlns:w16se="http://schemas.microsoft.com/office/word/2015/wordml/symex" xmlns:wpg="http://schemas.microsoft.com/office/word/2010/wordprocessingGroup" xmlns:wpi="http://schemas.microsoft.com/office/word/2010/wordprocessingInk" xmlns:wne="http://schemas.microsoft.com/office/word/2006/wordml" xmlns:wps="http://schemas.microsoft.com/office/word/2010/wordprocessingShape" xmlns:a="http://schemas.openxmlformats.org/drawingml/2006/main" xmlns:pic="http://schemas.openxmlformats.org/drawingml/2006/picture" xmlns:a14="http://schemas.microsoft.com/office/drawing/2010/main" mc:Ignorable="w14 w15 w16se w16cid w16 w16cex w16sdtdh wp14">
+<w:document xmlns:wpc="http://schemas.microsoft.com/office/word/2010/wordprocessingCanvas" xmlns:cx="http://schemas.microsoft.com/office/drawing/2014/chartex" xmlns:cx1="http://schemas.microsoft.com/office/drawing/2015/9/8/chartex" xmlns:cx2="http://schemas.microsoft.com/office/drawing/2015/10/21/chartex" xmlns:cx3="http://schemas.microsoft.com/office/drawing/2016/5/9/chartex" xmlns:cx4="http://schemas.microsoft.com/office/drawing/2016/5/10/chartex" xmlns:cx5="http://schemas.microsoft.com/office/drawing/2016/5/11/chartex" xmlns:cx6="http://schemas.microsoft.com/office/drawing/2016/5/12/chartex" xmlns:cx7="http://schemas.microsoft.com/office/drawing/2016/5/13/chartex" xmlns:cx8="http://schemas.microsoft.com/office/drawing/2016/5/14/chartex" xmlns:mc="http://schemas.openxmlformats.org/markup-compatibility/2006" xmlns:aink="http://schemas.microsoft.com/office/drawing/2016/ink" xmlns:am3d="http://schemas.microsoft.com/office/drawing/2017/model3d" xmlns:o="urn:schemas-microsoft-com:office:office" xmlns:oel="http://schemas.microsoft.com/office/2019/extlst" xmlns:r="http://schemas.openxmlformats.org/officeDocument/2006/relationships" xmlns:m="http://schemas.openxmlformats.org/officeDocument/2006/math" xmlns:v="urn:schemas-microsoft-com:vml" xmlns:wp14="http://schemas.microsoft.com/office/word/2010/wordprocessingDrawing" xmlns:wp="http://schemas.openxmlformats.org/drawingml/2006/wordprocessingDrawing" xmlns:w10="urn:schemas-microsoft-com:office:word" xmlns:w="http://schemas.openxmlformats.org/wordprocessingml/2006/main" xmlns:w14="http://schemas.microsoft.com/office/word/2010/wordml" xmlns:w15="http://schemas.microsoft.com/office/word/2012/wordml" xmlns:w16cex="http://schemas.microsoft.com/office/word/2018/wordml/cex" xmlns:w16cid="http://schemas.microsoft.com/office/word/2016/wordml/cid" xmlns:w16="http://schemas.microsoft.com/office/word/2018/wordml" xmlns:w16sdtdh="http://schemas.microsoft.com/office/word/2020/wordml/sdtdatahash" xmlns:w16se="http://schemas.microsoft.com/office/word/2015/wordml/symex" xmlns:wpg="http://schemas.microsoft.com/office/word/2010/wordprocessingGroup" xmlns:wpi="http://schemas.microsoft.com/office/word/2010/wordprocessingInk" xmlns:wne="http://schemas.microsoft.com/office/word/2006/wordml" xmlns:wps="http://schemas.microsoft.com/office/word/2010/wordprocessingShape" mc:Ignorable="w14 w15 w16se w16cid w16 w16cex w16sdtdh wp14">
   <w:body>
     <w:p>
       <w:pPr>
@@ -12,6 +12,16 @@
           <w:szCs w:val="36"/>
         </w:rPr>
       </w:pPr>
+      <w:proofErr w:type="spellStart"/>
+      <w:r>
+        <w:rPr>
+          <w:b/>
+          <w:bCs/>
+          <w:sz w:val="36"/>
+          <w:szCs w:val="36"/>
+        </w:rPr>
+        <w:t>usc</w:t>
+      </w:r>
       <w:r>
         <w:rPr>
           <w:b/>
@@ -21,6 +31,7 @@
         </w:rPr>
         <w:t>SUMMARY</w:t>
       </w:r>
+      <w:proofErr w:type="spellEnd"/>
     </w:p>
     <w:p>
       <w:pPr>
@@ -42,34 +53,24 @@
     </w:p>
     <w:p>
       <w:r>
-        <w:rPr/>
         <w:t>9976440909</w:t>
       </w:r>
     </w:p>
     <w:p>
-      <w:pPr>
-        <w:pStyle w:val="Normal"/>
-      </w:pPr>
-      <w:r>
-        <w:rPr/>
+      <w:r>
         <w:t>9868035542</w:t>
       </w:r>
     </w:p>
-    <w:p w14:noSpellErr="1"/>
-    <w:p w14:noSpellErr="1">
+    <w:p/>
+    <w:p>
       <w:pPr>
         <w:pStyle w:val="Heading2"/>
       </w:pPr>
       <w:r>
-        <w:rPr/>
         <w:t>Datapoints</w:t>
       </w:r>
     </w:p>
-    <w:p>
-      <w:pPr>
-        <w:pStyle w:val="Normal"/>
-      </w:pPr>
-    </w:p>
+    <w:p/>
     <w:tbl>
       <w:tblPr>
         <w:tblStyle w:val="TableGrid"/>
@@ -917,11 +918,7 @@
         </w:tc>
       </w:tr>
     </w:tbl>
-    <w:p w14:noSpellErr="1">
-      <w:pPr>
-        <w:pStyle w:val="Normal"/>
-      </w:pPr>
-    </w:p>
+    <w:p/>
     <w:p>
       <w:pPr>
         <w:pStyle w:val="Heading2"/>
@@ -943,7 +940,6 @@
       </w:pPr>
     </w:p>
     <w:p>
-      <w:pPr/>
       <w:r>
         <w:br w:type="page"/>
       </w:r>
@@ -953,15 +949,11 @@
         <w:pStyle w:val="Heading2"/>
       </w:pPr>
       <w:r>
-        <w:rPr/>
+        <w:lastRenderedPageBreak/>
         <w:t>Insights</w:t>
       </w:r>
     </w:p>
-    <w:p>
-      <w:pPr>
-        <w:pStyle w:val="Normal"/>
-      </w:pPr>
-    </w:p>
+    <w:p/>
     <w:p>
       <w:pPr>
         <w:pStyle w:val="Heading3"/>
@@ -972,24 +964,27 @@
     </w:p>
     <w:p>
       <w:r>
+        <w:rPr>
+          <w:noProof/>
+        </w:rPr>
         <w:drawing>
-          <wp:inline wp14:editId="55BD33C6" wp14:anchorId="686BD132">
+          <wp:inline distT="0" distB="0" distL="0" distR="0" wp14:anchorId="686BD132" wp14:editId="55BD33C6">
             <wp:extent cx="3923420" cy="3069772"/>
             <wp:effectExtent l="0" t="0" r="1270" b="0"/>
-            <wp:docPr id="1" name="Picture 1" title=""/>
+            <wp:docPr id="1" name="Picture 1"/>
             <wp:cNvGraphicFramePr>
-              <a:graphicFrameLocks noChangeAspect="1"/>
+              <a:graphicFrameLocks xmlns:a="http://schemas.openxmlformats.org/drawingml/2006/main" noChangeAspect="1"/>
             </wp:cNvGraphicFramePr>
-            <a:graphic>
+            <a:graphic xmlns:a="http://schemas.openxmlformats.org/drawingml/2006/main">
               <a:graphicData uri="http://schemas.openxmlformats.org/drawingml/2006/picture">
-                <pic:pic>
+                <pic:pic xmlns:pic="http://schemas.openxmlformats.org/drawingml/2006/picture">
                   <pic:nvPicPr>
                     <pic:cNvPr id="0" name="Picture 1"/>
                     <pic:cNvPicPr/>
                   </pic:nvPicPr>
                   <pic:blipFill>
-                    <a:blip r:embed="Rf2802d1219994826">
-                      <a:extLst xmlns:a="http://schemas.openxmlformats.org/drawingml/2006/main">
+                    <a:blip r:embed="rId4">
+                      <a:extLst>
                         <a:ext uri="{28A0092B-C50C-407E-A947-70E740481C1C}">
                           <a14:useLocalDpi xmlns:a14="http://schemas.microsoft.com/office/drawing/2010/main" val="0"/>
                         </a:ext>
@@ -1000,7 +995,7 @@
                     </a:stretch>
                   </pic:blipFill>
                   <pic:spPr>
-                    <a:xfrm rot="0" flipH="0" flipV="0">
+                    <a:xfrm>
                       <a:off x="0" y="0"/>
                       <a:ext cx="3923420" cy="3069772"/>
                     </a:xfrm>
@@ -1025,31 +1020,25 @@
         <w:pStyle w:val="Heading4"/>
       </w:pPr>
       <w:r>
-        <w:lastRenderedPageBreak/>
         <w:t>Nature of the Graph (Logarithmic/ Linear/ Polynomial/ Exponential)</w:t>
       </w:r>
     </w:p>
     <w:p>
       <w:r>
-        <w:rPr/>
         <w:t>Basic:</w:t>
       </w:r>
       <w:r>
-        <w:rPr/>
         <w:t xml:space="preserve"> </w:t>
       </w:r>
       <w:r>
-        <w:rPr/>
         <w:t>Polynomial</w:t>
       </w:r>
     </w:p>
     <w:p>
       <w:r>
-        <w:rPr/>
         <w:t>Efficient:</w:t>
       </w:r>
       <w:r>
-        <w:rPr/>
         <w:t xml:space="preserve"> Linear</w:t>
       </w:r>
     </w:p>
@@ -1068,68 +1057,100 @@
     </w:p>
     <w:p>
       <w:r>
-        <w:rPr/>
         <w:t xml:space="preserve">The basic graph is best modelled by a </w:t>
       </w:r>
       <w:r>
-        <w:rPr/>
         <w:t xml:space="preserve">polynomial </w:t>
       </w:r>
       <w:r>
-        <w:rPr/>
         <w:t>function</w:t>
       </w:r>
       <w:r>
-        <w:rPr/>
-        <w:t xml:space="preserve"> of second</w:t>
-      </w:r>
-      <w:r>
-        <w:rPr/>
+        <w:t xml:space="preserve"> of</w:t>
+      </w:r>
+      <w:r>
+        <w:t xml:space="preserve"> (close to)</w:t>
+      </w:r>
+      <w:r>
+        <w:t xml:space="preserve"> second</w:t>
+      </w:r>
+      <w:r>
         <w:t>-</w:t>
       </w:r>
       <w:r>
-        <w:rPr/>
         <w:t>degree</w:t>
       </w:r>
       <w:r>
-        <w:rPr/>
-        <w:t xml:space="preserve">. </w:t>
-      </w:r>
-      <w:r>
-        <w:rPr/>
-        <w:t>As the problem size increases, we see the basic graph’s slope continues to increase, which results in a</w:t>
-      </w:r>
-      <w:r>
-        <w:rPr/>
+        <w:t>. As the problem size increases, we see the basic graph’s slope continues to increase, which results in a</w:t>
+      </w:r>
+      <w:r>
+        <w:t>n approximately</w:t>
+      </w:r>
+      <w:r>
         <w:t xml:space="preserve"> second degree polynomial </w:t>
       </w:r>
       <w:r>
-        <w:rPr/>
         <w:t>form</w:t>
       </w:r>
       <w:r>
-        <w:rPr/>
         <w:t xml:space="preserve"> with </w:t>
       </w:r>
       <w:r>
-        <w:rPr/>
         <w:t>respect</w:t>
       </w:r>
       <w:r>
-        <w:rPr/>
         <w:t xml:space="preserve"> to problem size</w:t>
       </w:r>
       <w:r>
-        <w:rPr/>
         <w:t>. For the efficient graph, we see the graph shoot up quickly while problem sizes are near 0 but begin to level out (with some variation) as the problem size increases.</w:t>
       </w:r>
       <w:r>
-        <w:rPr/>
-        <w:t xml:space="preserve"> This is somewhat expected: the base program requires a certain amount of memory, including string building and file parsing, which is shared between the basic and efficient algorithms. Overall, this lends itself to follow a logarithmic form, although there appear to be specific problems that do not follow a perfect curve – as a result, the graph could also be modelled by a linear function, if we smooth out the noise/variation present in the data points on the efficient dataset. </w:t>
-      </w:r>
-      <w:r>
-        <w:rPr/>
-        <w:t>In the above graph, the sharp increase in memory usage near problem size 0 for the efficient algorithm is not noticeable due to the vast size difference between the basic and efficient programs.</w:t>
+        <w:t xml:space="preserve"> This is somewhat expected: the base program requires a certain amount of memory, including string building and file parsing, which is shared between the basic and efficient algorithms.</w:t>
+      </w:r>
+      <w:r>
+        <w:t xml:space="preserve"> It can thus be understood to be an artefact of low memory requirements to solve the problems resulting in a somewhat noisy measurement. </w:t>
+      </w:r>
+      <w:r>
+        <w:t>Overall</w:t>
+      </w:r>
+      <w:r>
+        <w:t xml:space="preserve"> though</w:t>
+      </w:r>
+      <w:r>
+        <w:t xml:space="preserve">, </w:t>
+      </w:r>
+      <w:r>
+        <w:t xml:space="preserve">the efficient version </w:t>
+      </w:r>
+      <w:r>
+        <w:t>follow</w:t>
+      </w:r>
+      <w:r>
+        <w:t xml:space="preserve">s </w:t>
+      </w:r>
+      <w:r>
+        <w:t xml:space="preserve">a </w:t>
+      </w:r>
+      <w:r>
+        <w:t>linear</w:t>
+      </w:r>
+      <w:r>
+        <w:t xml:space="preserve"> form</w:t>
+      </w:r>
+      <w:r>
+        <w:t xml:space="preserve"> </w:t>
+      </w:r>
+      <w:r>
+        <w:t xml:space="preserve">if we smooth out the noise/variation present in the data points on the efficient dataset. </w:t>
+      </w:r>
+      <w:r>
+        <w:t xml:space="preserve">In the above graph, the </w:t>
+      </w:r>
+      <w:r>
+        <w:t xml:space="preserve">somewhat </w:t>
+      </w:r>
+      <w:r>
+        <w:t>sharp increase in memory usage near problem size 0 for the efficient algorithm is not noticeable due to the vast size difference between the basic and efficient programs.</w:t>
       </w:r>
     </w:p>
     <w:p>
@@ -1142,6 +1163,7 @@
         <w:pStyle w:val="Heading3"/>
       </w:pPr>
       <w:r>
+        <w:lastRenderedPageBreak/>
         <w:t>Graph2 – Time vs Problem Size (M+N)</w:t>
       </w:r>
     </w:p>
@@ -1211,29 +1233,23 @@
     </w:p>
     <w:p>
       <w:r>
-        <w:rPr/>
         <w:t>Basic:</w:t>
       </w:r>
       <w:r>
-        <w:rPr/>
         <w:t xml:space="preserve"> </w:t>
       </w:r>
       <w:r>
-        <w:rPr/>
         <w:t>Polynomial</w:t>
       </w:r>
     </w:p>
     <w:p>
       <w:r>
-        <w:rPr/>
         <w:t>Efficient:</w:t>
       </w:r>
       <w:r>
-        <w:rPr/>
         <w:t xml:space="preserve"> </w:t>
       </w:r>
       <w:r>
-        <w:rPr/>
         <w:t>Polynomial</w:t>
       </w:r>
     </w:p>
@@ -1252,57 +1268,41 @@
     </w:p>
     <w:p>
       <w:r>
-        <w:rPr/>
         <w:t xml:space="preserve">As problem size increases, the number of calculations we need to do increases </w:t>
       </w:r>
       <w:proofErr w:type="spellStart"/>
       <w:r>
-        <w:rPr/>
         <w:t>polynomially</w:t>
       </w:r>
       <w:proofErr w:type="spellEnd"/>
       <w:r>
-        <w:rPr/>
+        <w:t xml:space="preserve"> in both the versions of the algorithm</w:t>
+      </w:r>
+      <w:r>
         <w:t>. Each additional character included in our string alignment results in 3 options: a blank paired with a character, two matched characters, or two mismatched characters. As a result, each possibility branches off and requires its own set of calculations</w:t>
       </w:r>
       <w:r>
-        <w:rPr/>
         <w:t xml:space="preserve"> (</w:t>
       </w:r>
       <w:r>
-        <w:rPr/>
         <w:t>if not already done so</w:t>
       </w:r>
       <w:r>
-        <w:rPr/>
         <w:t xml:space="preserve">) </w:t>
       </w:r>
       <w:r>
-        <w:rPr/>
-        <w:t>until the end of t</w:t>
-      </w:r>
-      <w:r>
-        <w:rPr/>
-        <w:t xml:space="preserve">he strings are reached. </w:t>
-      </w:r>
-      <w:r>
-        <w:rPr/>
-        <w:t>This fundamental logic is unchanged between the two algorithm variations: we see that the memory efficient algorithm tends to take double the time because it requires double the computations to come to a string</w:t>
-      </w:r>
-      <w:r>
-        <w:rPr/>
-        <w:t xml:space="preserve"> alignment, as expected.</w:t>
-      </w:r>
-      <w:r>
-        <w:rPr/>
-        <w:t xml:space="preserve"> As problem size increases, we see the slope of each graph continue to increase overall, which makes these two graphs best modelled by a</w:t>
-      </w:r>
-      <w:r>
-        <w:rPr/>
-        <w:t xml:space="preserve"> second-degree polynomial </w:t>
-      </w:r>
-      <w:r>
-        <w:rPr/>
+        <w:t>until the end of the strings are reached. This fundamental logic is unchanged between the two algorithm variations: we see that the memory efficient algorithm tends to take double the time because it requires double the computations to come to a string alignment, as expected. As problem size increases, we see the slope of each graph continue to increase overall, which makes these two graphs best modelled by a</w:t>
+      </w:r>
+      <w:r>
+        <w:t xml:space="preserve"> </w:t>
+      </w:r>
+      <w:r>
+        <w:t xml:space="preserve">(approximately) </w:t>
+      </w:r>
+      <w:r>
+        <w:t xml:space="preserve">second-degree polynomial </w:t>
+      </w:r>
+      <w:r>
         <w:t>function with respect to the problem size.</w:t>
       </w:r>
     </w:p>
@@ -1312,42 +1312,33 @@
         <w:pStyle w:val="Heading2"/>
       </w:pPr>
       <w:r>
-        <w:rPr/>
         <w:t>Contribution</w:t>
       </w:r>
     </w:p>
     <w:p>
-      <w:pPr>
-        <w:pStyle w:val="Normal"/>
-      </w:pPr>
-      <w:r>
-        <w:rPr/>
+      <w:r>
         <w:t>9976440909: E</w:t>
       </w:r>
       <w:r>
         <w:rPr>
-          <w:color w:val="000000" w:themeColor="text1" w:themeTint="FF" w:themeShade="FF"/>
+          <w:color w:val="000000" w:themeColor="text1"/>
         </w:rPr>
         <w:t>qual Contribution</w:t>
       </w:r>
     </w:p>
     <w:p>
-      <w:pPr>
-        <w:pStyle w:val="Normal"/>
-      </w:pPr>
-      <w:r>
-        <w:rPr/>
+      <w:r>
         <w:t>9868035542: E</w:t>
       </w:r>
       <w:r>
         <w:rPr>
-          <w:color w:val="000000" w:themeColor="text1" w:themeTint="FF" w:themeShade="FF"/>
+          <w:color w:val="000000" w:themeColor="text1"/>
         </w:rPr>
         <w:t>qual Contribution</w:t>
       </w:r>
     </w:p>
     <w:sectPr>
-      <w:pgSz w:w="11906" w:h="16838" w:orient="portrait"/>
+      <w:pgSz w:w="11906" w:h="16838"/>
       <w:pgMar w:top="1440" w:right="1440" w:bottom="1440" w:left="1440" w:header="0" w:footer="0" w:gutter="0"/>
       <w:cols w:space="720"/>
       <w:formProt w:val="0"/>
@@ -1362,7 +1353,7 @@
   <w:docDefaults>
     <w:rPrDefault>
       <w:rPr>
-        <w:rFonts w:asciiTheme="minorHAnsi" w:hAnsiTheme="minorHAnsi" w:eastAsiaTheme="minorHAnsi" w:cstheme="minorBidi"/>
+        <w:rFonts w:asciiTheme="minorHAnsi" w:eastAsiaTheme="minorHAnsi" w:hAnsiTheme="minorHAnsi" w:cstheme="minorBidi"/>
         <w:sz w:val="24"/>
         <w:szCs w:val="24"/>
         <w:lang w:val="en-IN" w:eastAsia="en-US" w:bidi="ar-SA"/>
@@ -1377,14 +1368,14 @@
   <w:latentStyles w:defLockedState="0" w:defUIPriority="99" w:defSemiHidden="0" w:defUnhideWhenUsed="0" w:defQFormat="0" w:count="376">
     <w:lsdException w:name="Normal" w:uiPriority="0" w:qFormat="1"/>
     <w:lsdException w:name="heading 1" w:uiPriority="9" w:qFormat="1"/>
-    <w:lsdException w:name="heading 2" w:uiPriority="9" w:semiHidden="1" w:unhideWhenUsed="1" w:qFormat="1"/>
-    <w:lsdException w:name="heading 3" w:uiPriority="9" w:semiHidden="1" w:unhideWhenUsed="1" w:qFormat="1"/>
-    <w:lsdException w:name="heading 4" w:uiPriority="9" w:semiHidden="1" w:unhideWhenUsed="1" w:qFormat="1"/>
-    <w:lsdException w:name="heading 5" w:uiPriority="9" w:semiHidden="1" w:unhideWhenUsed="1" w:qFormat="1"/>
-    <w:lsdException w:name="heading 6" w:uiPriority="9" w:semiHidden="1" w:unhideWhenUsed="1" w:qFormat="1"/>
-    <w:lsdException w:name="heading 7" w:uiPriority="9" w:semiHidden="1" w:unhideWhenUsed="1" w:qFormat="1"/>
-    <w:lsdException w:name="heading 8" w:uiPriority="9" w:semiHidden="1" w:unhideWhenUsed="1" w:qFormat="1"/>
-    <w:lsdException w:name="heading 9" w:uiPriority="9" w:semiHidden="1" w:unhideWhenUsed="1" w:qFormat="1"/>
+    <w:lsdException w:name="heading 2" w:semiHidden="1" w:uiPriority="9" w:unhideWhenUsed="1" w:qFormat="1"/>
+    <w:lsdException w:name="heading 3" w:semiHidden="1" w:uiPriority="9" w:unhideWhenUsed="1" w:qFormat="1"/>
+    <w:lsdException w:name="heading 4" w:semiHidden="1" w:uiPriority="9" w:unhideWhenUsed="1" w:qFormat="1"/>
+    <w:lsdException w:name="heading 5" w:semiHidden="1" w:uiPriority="9" w:unhideWhenUsed="1" w:qFormat="1"/>
+    <w:lsdException w:name="heading 6" w:semiHidden="1" w:uiPriority="9" w:unhideWhenUsed="1" w:qFormat="1"/>
+    <w:lsdException w:name="heading 7" w:semiHidden="1" w:uiPriority="9" w:unhideWhenUsed="1" w:qFormat="1"/>
+    <w:lsdException w:name="heading 8" w:semiHidden="1" w:uiPriority="9" w:unhideWhenUsed="1" w:qFormat="1"/>
+    <w:lsdException w:name="heading 9" w:semiHidden="1" w:uiPriority="9" w:unhideWhenUsed="1" w:qFormat="1"/>
     <w:lsdException w:name="index 1" w:semiHidden="1" w:unhideWhenUsed="1"/>
     <w:lsdException w:name="index 2" w:semiHidden="1" w:unhideWhenUsed="1"/>
     <w:lsdException w:name="index 3" w:semiHidden="1" w:unhideWhenUsed="1"/>
@@ -1394,22 +1385,22 @@
     <w:lsdException w:name="index 7" w:semiHidden="1" w:unhideWhenUsed="1"/>
     <w:lsdException w:name="index 8" w:semiHidden="1" w:unhideWhenUsed="1"/>
     <w:lsdException w:name="index 9" w:semiHidden="1" w:unhideWhenUsed="1"/>
-    <w:lsdException w:name="toc 1" w:uiPriority="39" w:semiHidden="1" w:unhideWhenUsed="1"/>
-    <w:lsdException w:name="toc 2" w:uiPriority="39" w:semiHidden="1" w:unhideWhenUsed="1"/>
-    <w:lsdException w:name="toc 3" w:uiPriority="39" w:semiHidden="1" w:unhideWhenUsed="1"/>
-    <w:lsdException w:name="toc 4" w:uiPriority="39" w:semiHidden="1" w:unhideWhenUsed="1"/>
-    <w:lsdException w:name="toc 5" w:uiPriority="39" w:semiHidden="1" w:unhideWhenUsed="1"/>
-    <w:lsdException w:name="toc 6" w:uiPriority="39" w:semiHidden="1" w:unhideWhenUsed="1"/>
-    <w:lsdException w:name="toc 7" w:uiPriority="39" w:semiHidden="1" w:unhideWhenUsed="1"/>
-    <w:lsdException w:name="toc 8" w:uiPriority="39" w:semiHidden="1" w:unhideWhenUsed="1"/>
-    <w:lsdException w:name="toc 9" w:uiPriority="39" w:semiHidden="1" w:unhideWhenUsed="1"/>
+    <w:lsdException w:name="toc 1" w:semiHidden="1" w:uiPriority="39" w:unhideWhenUsed="1"/>
+    <w:lsdException w:name="toc 2" w:semiHidden="1" w:uiPriority="39" w:unhideWhenUsed="1"/>
+    <w:lsdException w:name="toc 3" w:semiHidden="1" w:uiPriority="39" w:unhideWhenUsed="1"/>
+    <w:lsdException w:name="toc 4" w:semiHidden="1" w:uiPriority="39" w:unhideWhenUsed="1"/>
+    <w:lsdException w:name="toc 5" w:semiHidden="1" w:uiPriority="39" w:unhideWhenUsed="1"/>
+    <w:lsdException w:name="toc 6" w:semiHidden="1" w:uiPriority="39" w:unhideWhenUsed="1"/>
+    <w:lsdException w:name="toc 7" w:semiHidden="1" w:uiPriority="39" w:unhideWhenUsed="1"/>
+    <w:lsdException w:name="toc 8" w:semiHidden="1" w:uiPriority="39" w:unhideWhenUsed="1"/>
+    <w:lsdException w:name="toc 9" w:semiHidden="1" w:uiPriority="39" w:unhideWhenUsed="1"/>
     <w:lsdException w:name="Normal Indent" w:semiHidden="1" w:unhideWhenUsed="1"/>
     <w:lsdException w:name="footnote text" w:semiHidden="1" w:unhideWhenUsed="1"/>
     <w:lsdException w:name="annotation text" w:semiHidden="1" w:unhideWhenUsed="1"/>
     <w:lsdException w:name="header" w:semiHidden="1" w:unhideWhenUsed="1"/>
     <w:lsdException w:name="footer" w:semiHidden="1" w:unhideWhenUsed="1"/>
     <w:lsdException w:name="index heading" w:semiHidden="1" w:unhideWhenUsed="1"/>
-    <w:lsdException w:name="caption" w:uiPriority="35" w:semiHidden="1" w:unhideWhenUsed="1" w:qFormat="1"/>
+    <w:lsdException w:name="caption" w:semiHidden="1" w:uiPriority="35" w:unhideWhenUsed="1" w:qFormat="1"/>
     <w:lsdException w:name="table of figures" w:semiHidden="1" w:unhideWhenUsed="1"/>
     <w:lsdException w:name="envelope address" w:semiHidden="1" w:unhideWhenUsed="1"/>
     <w:lsdException w:name="envelope return" w:semiHidden="1" w:unhideWhenUsed="1"/>
@@ -1440,7 +1431,7 @@
     <w:lsdException w:name="Title" w:uiPriority="10" w:qFormat="1"/>
     <w:lsdException w:name="Closing" w:semiHidden="1" w:unhideWhenUsed="1"/>
     <w:lsdException w:name="Signature" w:semiHidden="1" w:unhideWhenUsed="1"/>
-    <w:lsdException w:name="Default Paragraph Font" w:uiPriority="1" w:semiHidden="1" w:unhideWhenUsed="1"/>
+    <w:lsdException w:name="Default Paragraph Font" w:semiHidden="1" w:uiPriority="1" w:unhideWhenUsed="1"/>
     <w:lsdException w:name="Body Text" w:semiHidden="1" w:unhideWhenUsed="1"/>
     <w:lsdException w:name="Body Text Indent" w:semiHidden="1" w:unhideWhenUsed="1"/>
     <w:lsdException w:name="List Continue" w:semiHidden="1" w:unhideWhenUsed="1"/>
@@ -1640,8 +1631,8 @@
     <w:lsdException w:name="Subtle Reference" w:uiPriority="31" w:qFormat="1"/>
     <w:lsdException w:name="Intense Reference" w:uiPriority="32" w:qFormat="1"/>
     <w:lsdException w:name="Book Title" w:uiPriority="33" w:qFormat="1"/>
-    <w:lsdException w:name="Bibliography" w:uiPriority="37" w:semiHidden="1" w:unhideWhenUsed="1"/>
-    <w:lsdException w:name="TOC Heading" w:uiPriority="39" w:semiHidden="1" w:unhideWhenUsed="1" w:qFormat="1"/>
+    <w:lsdException w:name="Bibliography" w:semiHidden="1" w:uiPriority="37" w:unhideWhenUsed="1"/>
+    <w:lsdException w:name="TOC Heading" w:semiHidden="1" w:uiPriority="39" w:unhideWhenUsed="1" w:qFormat="1"/>
     <w:lsdException w:name="Plain Table 1" w:uiPriority="41"/>
     <w:lsdException w:name="Plain Table 2" w:uiPriority="42"/>
     <w:lsdException w:name="Plain Table 3" w:uiPriority="43"/>
@@ -1752,7 +1743,7 @@
     <w:lsdException w:name="Unresolved Mention" w:semiHidden="1" w:unhideWhenUsed="1"/>
     <w:lsdException w:name="Smart Link" w:semiHidden="1" w:unhideWhenUsed="1"/>
   </w:latentStyles>
-  <w:style w:type="paragraph" w:styleId="Normal" w:default="1">
+  <w:style w:type="paragraph" w:default="1" w:styleId="Normal">
     <w:name w:val="Normal"/>
     <w:qFormat/>
   </w:style>
@@ -1771,7 +1762,7 @@
       <w:outlineLvl w:val="0"/>
     </w:pPr>
     <w:rPr>
-      <w:rFonts w:asciiTheme="majorHAnsi" w:hAnsiTheme="majorHAnsi" w:eastAsiaTheme="majorEastAsia" w:cstheme="majorBidi"/>
+      <w:rFonts w:asciiTheme="majorHAnsi" w:eastAsiaTheme="majorEastAsia" w:hAnsiTheme="majorHAnsi" w:cstheme="majorBidi"/>
       <w:color w:val="2F5496" w:themeColor="accent1" w:themeShade="BF"/>
       <w:sz w:val="32"/>
       <w:szCs w:val="32"/>
@@ -1793,7 +1784,7 @@
       <w:outlineLvl w:val="1"/>
     </w:pPr>
     <w:rPr>
-      <w:rFonts w:asciiTheme="majorHAnsi" w:hAnsiTheme="majorHAnsi" w:eastAsiaTheme="majorEastAsia" w:cstheme="majorBidi"/>
+      <w:rFonts w:asciiTheme="majorHAnsi" w:eastAsiaTheme="majorEastAsia" w:hAnsiTheme="majorHAnsi" w:cstheme="majorBidi"/>
       <w:color w:val="2F5496" w:themeColor="accent1" w:themeShade="BF"/>
       <w:sz w:val="26"/>
       <w:szCs w:val="26"/>
@@ -1815,7 +1806,7 @@
       <w:outlineLvl w:val="2"/>
     </w:pPr>
     <w:rPr>
-      <w:rFonts w:asciiTheme="majorHAnsi" w:hAnsiTheme="majorHAnsi" w:eastAsiaTheme="majorEastAsia" w:cstheme="majorBidi"/>
+      <w:rFonts w:asciiTheme="majorHAnsi" w:eastAsiaTheme="majorEastAsia" w:hAnsiTheme="majorHAnsi" w:cstheme="majorBidi"/>
       <w:color w:val="1F3763" w:themeColor="accent1" w:themeShade="7F"/>
     </w:rPr>
   </w:style>
@@ -1835,19 +1826,19 @@
       <w:outlineLvl w:val="3"/>
     </w:pPr>
     <w:rPr>
-      <w:rFonts w:asciiTheme="majorHAnsi" w:hAnsiTheme="majorHAnsi" w:eastAsiaTheme="majorEastAsia" w:cstheme="majorBidi"/>
+      <w:rFonts w:asciiTheme="majorHAnsi" w:eastAsiaTheme="majorEastAsia" w:hAnsiTheme="majorHAnsi" w:cstheme="majorBidi"/>
       <w:i/>
       <w:iCs/>
       <w:color w:val="2F5496" w:themeColor="accent1" w:themeShade="BF"/>
     </w:rPr>
   </w:style>
-  <w:style w:type="character" w:styleId="DefaultParagraphFont" w:default="1">
+  <w:style w:type="character" w:default="1" w:styleId="DefaultParagraphFont">
     <w:name w:val="Default Paragraph Font"/>
     <w:uiPriority w:val="1"/>
     <w:semiHidden/>
     <w:unhideWhenUsed/>
   </w:style>
-  <w:style w:type="table" w:styleId="TableNormal" w:default="1">
+  <w:style w:type="table" w:default="1" w:styleId="TableNormal">
     <w:name w:val="Normal Table"/>
     <w:uiPriority w:val="99"/>
     <w:semiHidden/>
@@ -1862,13 +1853,13 @@
       </w:tblCellMar>
     </w:tblPr>
   </w:style>
-  <w:style w:type="numbering" w:styleId="NoList" w:default="1">
+  <w:style w:type="numbering" w:default="1" w:styleId="NoList">
     <w:name w:val="No List"/>
     <w:uiPriority w:val="99"/>
     <w:semiHidden/>
     <w:unhideWhenUsed/>
   </w:style>
-  <w:style w:type="character" w:styleId="Heading1Char" w:customStyle="1">
+  <w:style w:type="character" w:customStyle="1" w:styleId="Heading1Char">
     <w:name w:val="Heading 1 Char"/>
     <w:basedOn w:val="DefaultParagraphFont"/>
     <w:link w:val="Heading1"/>
@@ -1876,13 +1867,13 @@
     <w:qFormat/>
     <w:rsid w:val="00C47810"/>
     <w:rPr>
-      <w:rFonts w:asciiTheme="majorHAnsi" w:hAnsiTheme="majorHAnsi" w:eastAsiaTheme="majorEastAsia" w:cstheme="majorBidi"/>
+      <w:rFonts w:asciiTheme="majorHAnsi" w:eastAsiaTheme="majorEastAsia" w:hAnsiTheme="majorHAnsi" w:cstheme="majorBidi"/>
       <w:color w:val="2F5496" w:themeColor="accent1" w:themeShade="BF"/>
       <w:sz w:val="32"/>
       <w:szCs w:val="32"/>
     </w:rPr>
   </w:style>
-  <w:style w:type="character" w:styleId="Heading2Char" w:customStyle="1">
+  <w:style w:type="character" w:customStyle="1" w:styleId="Heading2Char">
     <w:name w:val="Heading 2 Char"/>
     <w:basedOn w:val="DefaultParagraphFont"/>
     <w:link w:val="Heading2"/>
@@ -1890,13 +1881,13 @@
     <w:qFormat/>
     <w:rsid w:val="00C47810"/>
     <w:rPr>
-      <w:rFonts w:asciiTheme="majorHAnsi" w:hAnsiTheme="majorHAnsi" w:eastAsiaTheme="majorEastAsia" w:cstheme="majorBidi"/>
+      <w:rFonts w:asciiTheme="majorHAnsi" w:eastAsiaTheme="majorEastAsia" w:hAnsiTheme="majorHAnsi" w:cstheme="majorBidi"/>
       <w:color w:val="2F5496" w:themeColor="accent1" w:themeShade="BF"/>
       <w:sz w:val="26"/>
       <w:szCs w:val="26"/>
     </w:rPr>
   </w:style>
-  <w:style w:type="character" w:styleId="Heading3Char" w:customStyle="1">
+  <w:style w:type="character" w:customStyle="1" w:styleId="Heading3Char">
     <w:name w:val="Heading 3 Char"/>
     <w:basedOn w:val="DefaultParagraphFont"/>
     <w:link w:val="Heading3"/>
@@ -1904,11 +1895,11 @@
     <w:qFormat/>
     <w:rsid w:val="00C47810"/>
     <w:rPr>
-      <w:rFonts w:asciiTheme="majorHAnsi" w:hAnsiTheme="majorHAnsi" w:eastAsiaTheme="majorEastAsia" w:cstheme="majorBidi"/>
+      <w:rFonts w:asciiTheme="majorHAnsi" w:eastAsiaTheme="majorEastAsia" w:hAnsiTheme="majorHAnsi" w:cstheme="majorBidi"/>
       <w:color w:val="1F3763" w:themeColor="accent1" w:themeShade="7F"/>
     </w:rPr>
   </w:style>
-  <w:style w:type="character" w:styleId="Heading4Char" w:customStyle="1">
+  <w:style w:type="character" w:customStyle="1" w:styleId="Heading4Char">
     <w:name w:val="Heading 4 Char"/>
     <w:basedOn w:val="DefaultParagraphFont"/>
     <w:link w:val="Heading4"/>
@@ -1916,13 +1907,13 @@
     <w:qFormat/>
     <w:rsid w:val="005069AB"/>
     <w:rPr>
-      <w:rFonts w:asciiTheme="majorHAnsi" w:hAnsiTheme="majorHAnsi" w:eastAsiaTheme="majorEastAsia" w:cstheme="majorBidi"/>
+      <w:rFonts w:asciiTheme="majorHAnsi" w:eastAsiaTheme="majorEastAsia" w:hAnsiTheme="majorHAnsi" w:cstheme="majorBidi"/>
       <w:i/>
       <w:iCs/>
       <w:color w:val="2F5496" w:themeColor="accent1" w:themeShade="BF"/>
     </w:rPr>
   </w:style>
-  <w:style w:type="paragraph" w:styleId="Heading" w:customStyle="1">
+  <w:style w:type="paragraph" w:customStyle="1" w:styleId="Heading">
     <w:name w:val="Heading"/>
     <w:basedOn w:val="Normal"/>
     <w:next w:val="BodyText"/>
@@ -1932,7 +1923,7 @@
       <w:spacing w:before="240" w:after="120"/>
     </w:pPr>
     <w:rPr>
-      <w:rFonts w:ascii="Liberation Sans" w:hAnsi="Liberation Sans" w:eastAsia="Noto Sans CJK SC" w:cs="Lohit Devanagari"/>
+      <w:rFonts w:ascii="Liberation Sans" w:eastAsia="Noto Sans CJK SC" w:hAnsi="Liberation Sans" w:cs="Lohit Devanagari"/>
       <w:sz w:val="28"/>
       <w:szCs w:val="28"/>
     </w:rPr>
@@ -1965,7 +1956,7 @@
       <w:iCs/>
     </w:rPr>
   </w:style>
-  <w:style w:type="paragraph" w:styleId="Index" w:customStyle="1">
+  <w:style w:type="paragraph" w:customStyle="1" w:styleId="Index">
     <w:name w:val="Index"/>
     <w:basedOn w:val="Normal"/>
     <w:qFormat/>
@@ -1983,12 +1974,12 @@
     <w:rsid w:val="00E918A3"/>
     <w:tblPr>
       <w:tblBorders>
-        <w:top w:val="single" w:color="auto" w:sz="4" w:space="0"/>
-        <w:left w:val="single" w:color="auto" w:sz="4" w:space="0"/>
-        <w:bottom w:val="single" w:color="auto" w:sz="4" w:space="0"/>
-        <w:right w:val="single" w:color="auto" w:sz="4" w:space="0"/>
-        <w:insideH w:val="single" w:color="auto" w:sz="4" w:space="0"/>
-        <w:insideV w:val="single" w:color="auto" w:sz="4" w:space="0"/>
+        <w:top w:val="single" w:sz="4" w:space="0" w:color="auto"/>
+        <w:left w:val="single" w:sz="4" w:space="0" w:color="auto"/>
+        <w:bottom w:val="single" w:sz="4" w:space="0" w:color="auto"/>
+        <w:right w:val="single" w:sz="4" w:space="0" w:color="auto"/>
+        <w:insideH w:val="single" w:sz="4" w:space="0" w:color="auto"/>
+        <w:insideV w:val="single" w:sz="4" w:space="0" w:color="auto"/>
       </w:tblBorders>
     </w:tblPr>
   </w:style>

</xml_diff>